<commit_message>
Add additional project documents
</commit_message>
<xml_diff>
--- a/Prompt.docx
+++ b/Prompt.docx
@@ -12,31 +12,7 @@
         <w:rPr>
           <w:lang w:val="en-US"/>
         </w:rPr>
-        <w:t xml:space="preserve">Go through the PRD pdf file in current project and start building </w:t>
-      </w:r>
-      <w:r>
-        <w:rPr>
-          <w:lang w:val="en-US"/>
-        </w:rPr>
-        <w:t>Flutter, Dart using SQLite</w:t>
-      </w:r>
-      <w:r>
-        <w:rPr>
-          <w:lang w:val="en-US"/>
-        </w:rPr>
-        <w:t xml:space="preserve"> app as per requirement</w:t>
-      </w:r>
-      <w:r>
-        <w:rPr>
-          <w:lang w:val="en-US"/>
-        </w:rPr>
-        <w:t>s</w:t>
-      </w:r>
-      <w:r>
-        <w:rPr>
-          <w:lang w:val="en-US"/>
-        </w:rPr>
-        <w:t>.</w:t>
+        <w:t>Go through the PRD pdf file in current project and start building Flutter, Dart using SQLite app as per requirements.</w:t>
       </w:r>
     </w:p>
     <w:p>
@@ -103,6 +79,138 @@
         </w:rPr>
         <w:t>Improvise as required, Fill the missing requirements or gaps.</w:t>
       </w:r>
+    </w:p>
+    <w:p>
+      <w:pPr>
+        <w:pBdr>
+          <w:bottom w:val="dotted" w:sz="24" w:space="1" w:color="auto"/>
+        </w:pBdr>
+        <w:rPr>
+          <w:lang w:val="en-US"/>
+        </w:rPr>
+      </w:pPr>
+    </w:p>
+    <w:p>
+      <w:pPr>
+        <w:rPr>
+          <w:lang w:val="en-US"/>
+        </w:rPr>
+      </w:pPr>
+      <w:r>
+        <w:rPr>
+          <w:lang w:val="en-US"/>
+        </w:rPr>
+        <w:t>For CR’s:-</w:t>
+      </w:r>
+    </w:p>
+    <w:p>
+      <w:pPr>
+        <w:rPr>
+          <w:lang w:val="en-US"/>
+        </w:rPr>
+      </w:pPr>
+      <w:r>
+        <w:rPr>
+          <w:lang w:val="en-US"/>
+        </w:rPr>
+        <w:t xml:space="preserve">Go through the </w:t>
+      </w:r>
+      <w:r>
+        <w:rPr>
+          <w:lang w:val="en-US"/>
+        </w:rPr>
+        <w:t xml:space="preserve">CR1 </w:t>
+      </w:r>
+      <w:r>
+        <w:rPr>
+          <w:lang w:val="en-US"/>
+        </w:rPr>
+        <w:t xml:space="preserve">PRD pdf file in current project and start </w:t>
+      </w:r>
+      <w:r>
+        <w:rPr>
+          <w:lang w:val="en-US"/>
+        </w:rPr>
+        <w:t xml:space="preserve">enhancing the </w:t>
+      </w:r>
+      <w:r>
+        <w:rPr>
+          <w:lang w:val="en-US"/>
+        </w:rPr>
+        <w:t>app as per requirements.</w:t>
+      </w:r>
+    </w:p>
+    <w:p>
+      <w:pPr>
+        <w:rPr>
+          <w:lang w:val="en-US"/>
+        </w:rPr>
+      </w:pPr>
+      <w:r>
+        <w:rPr>
+          <w:lang w:val="en-US"/>
+        </w:rPr>
+        <w:t>Create required folder structure , etc.</w:t>
+      </w:r>
+    </w:p>
+    <w:p>
+      <w:pPr>
+        <w:rPr>
+          <w:lang w:val="en-US"/>
+        </w:rPr>
+      </w:pPr>
+      <w:r>
+        <w:rPr>
+          <w:lang w:val="en-US"/>
+        </w:rPr>
+        <w:t>Install required dependencies as required.</w:t>
+      </w:r>
+    </w:p>
+    <w:p>
+      <w:pPr>
+        <w:rPr>
+          <w:lang w:val="en-US"/>
+        </w:rPr>
+      </w:pPr>
+      <w:r>
+        <w:rPr>
+          <w:lang w:val="en-US"/>
+        </w:rPr>
+        <w:t>Use Sequential thinking and other MCP as required to achieve the objective.</w:t>
+      </w:r>
+    </w:p>
+    <w:p>
+      <w:pPr>
+        <w:rPr>
+          <w:lang w:val="en-US"/>
+        </w:rPr>
+      </w:pPr>
+      <w:r>
+        <w:rPr>
+          <w:lang w:val="en-US"/>
+        </w:rPr>
+        <w:t>The UI should be stunning and easy to use.</w:t>
+      </w:r>
+    </w:p>
+    <w:p>
+      <w:pPr>
+        <w:rPr>
+          <w:lang w:val="en-US"/>
+        </w:rPr>
+      </w:pPr>
+      <w:r>
+        <w:rPr>
+          <w:lang w:val="en-US"/>
+        </w:rPr>
+        <w:t>Improvise as required, Fill the missing requirements or gaps.</w:t>
+      </w:r>
+    </w:p>
+    <w:p>
+      <w:pPr>
+        <w:rPr>
+          <w:lang w:val="en-US"/>
+        </w:rPr>
+      </w:pPr>
     </w:p>
     <w:p/>
     <w:sectPr>

</xml_diff>